<commit_message>
Listado Oficial a la fecha
</commit_message>
<xml_diff>
--- a/OYM/ProgramacionEstructurada/2. Practica de Logica.docx
+++ b/OYM/ProgramacionEstructurada/2. Practica de Logica.docx
@@ -33,48 +33,7 @@
           <w:sz w:val="28"/>
           <w:szCs w:val="28"/>
         </w:rPr>
-        <w:t xml:space="preserve">a realizar una compra </w:t>
-      </w:r>
-      <w:r>
-        <w:rPr>
-          <w:rFonts w:ascii="Times New Roman" w:hAnsi="Times New Roman" w:cs="Times New Roman"/>
-          <w:sz w:val="28"/>
-          <w:szCs w:val="28"/>
-        </w:rPr>
-        <w:t xml:space="preserve">para unos </w:t>
-      </w:r>
-      <w:bookmarkStart w:id="0" w:name="_GoBack"/>
-      <w:r>
-        <w:rPr>
-          <w:rFonts w:ascii="Times New Roman" w:hAnsi="Times New Roman" w:cs="Times New Roman"/>
-          <w:sz w:val="28"/>
-          <w:szCs w:val="28"/>
-        </w:rPr>
-        <w:t xml:space="preserve">espaguetis </w:t>
-      </w:r>
-      <w:r>
-        <w:rPr>
-          <w:rFonts w:ascii="Times New Roman" w:hAnsi="Times New Roman" w:cs="Times New Roman"/>
-          <w:sz w:val="28"/>
-          <w:szCs w:val="28"/>
-        </w:rPr>
-        <w:t xml:space="preserve">y le envía </w:t>
-      </w:r>
-      <w:r>
-        <w:rPr>
-          <w:rFonts w:ascii="Times New Roman" w:hAnsi="Times New Roman" w:cs="Times New Roman"/>
-          <w:sz w:val="28"/>
-          <w:szCs w:val="28"/>
-        </w:rPr>
-        <w:t xml:space="preserve">con </w:t>
-      </w:r>
-      <w:r>
-        <w:rPr>
-          <w:rFonts w:ascii="Times New Roman" w:hAnsi="Times New Roman" w:cs="Times New Roman"/>
-          <w:sz w:val="28"/>
-          <w:szCs w:val="28"/>
-        </w:rPr>
-        <w:t>la siguiente indicación:</w:t>
+        <w:t>a realizar una compra y le envía con la siguiente indicación:</w:t>
       </w:r>
     </w:p>
     <w:p>
@@ -92,7 +51,103 @@
           <w:sz w:val="28"/>
           <w:szCs w:val="28"/>
         </w:rPr>
-        <w:t xml:space="preserve">“Trae dos libras de espaguetis, dos sopitas, si hay huevos, trae cinco, una lata de maíz, si hay queso trae dos, si la cuenta hace menos de </w:t>
+        <w:t>“Trae dos libras de espaguetis</w:t>
+      </w:r>
+      <w:r>
+        <w:rPr>
+          <w:rFonts w:ascii="Times New Roman" w:hAnsi="Times New Roman" w:cs="Times New Roman"/>
+          <w:sz w:val="28"/>
+          <w:szCs w:val="28"/>
+        </w:rPr>
+        <w:t>;</w:t>
+      </w:r>
+      <w:r>
+        <w:rPr>
+          <w:rFonts w:ascii="Times New Roman" w:hAnsi="Times New Roman" w:cs="Times New Roman"/>
+          <w:sz w:val="28"/>
+          <w:szCs w:val="28"/>
+        </w:rPr>
+        <w:t xml:space="preserve"> dos </w:t>
+      </w:r>
+      <w:r>
+        <w:rPr>
+          <w:rFonts w:ascii="Times New Roman" w:hAnsi="Times New Roman" w:cs="Times New Roman"/>
+          <w:sz w:val="28"/>
+          <w:szCs w:val="28"/>
+        </w:rPr>
+        <w:t xml:space="preserve">unidades de </w:t>
+      </w:r>
+      <w:r>
+        <w:rPr>
+          <w:rFonts w:ascii="Times New Roman" w:hAnsi="Times New Roman" w:cs="Times New Roman"/>
+          <w:sz w:val="28"/>
+          <w:szCs w:val="28"/>
+        </w:rPr>
+        <w:t>sopitas</w:t>
+      </w:r>
+      <w:r>
+        <w:rPr>
+          <w:rFonts w:ascii="Times New Roman" w:hAnsi="Times New Roman" w:cs="Times New Roman"/>
+          <w:sz w:val="28"/>
+          <w:szCs w:val="28"/>
+        </w:rPr>
+        <w:t>;</w:t>
+      </w:r>
+      <w:r>
+        <w:rPr>
+          <w:rFonts w:ascii="Times New Roman" w:hAnsi="Times New Roman" w:cs="Times New Roman"/>
+          <w:sz w:val="28"/>
+          <w:szCs w:val="28"/>
+        </w:rPr>
+        <w:t xml:space="preserve"> si hay huevos, trae cinco</w:t>
+      </w:r>
+      <w:r>
+        <w:rPr>
+          <w:rFonts w:ascii="Times New Roman" w:hAnsi="Times New Roman" w:cs="Times New Roman"/>
+          <w:sz w:val="28"/>
+          <w:szCs w:val="28"/>
+        </w:rPr>
+        <w:t xml:space="preserve"> unidades;</w:t>
+      </w:r>
+      <w:r>
+        <w:rPr>
+          <w:rFonts w:ascii="Times New Roman" w:hAnsi="Times New Roman" w:cs="Times New Roman"/>
+          <w:sz w:val="28"/>
+          <w:szCs w:val="28"/>
+        </w:rPr>
+        <w:t xml:space="preserve"> una lata de maíz</w:t>
+      </w:r>
+      <w:r>
+        <w:rPr>
+          <w:rFonts w:ascii="Times New Roman" w:hAnsi="Times New Roman" w:cs="Times New Roman"/>
+          <w:sz w:val="28"/>
+          <w:szCs w:val="28"/>
+        </w:rPr>
+        <w:t>;</w:t>
+      </w:r>
+      <w:r>
+        <w:rPr>
+          <w:rFonts w:ascii="Times New Roman" w:hAnsi="Times New Roman" w:cs="Times New Roman"/>
+          <w:sz w:val="28"/>
+          <w:szCs w:val="28"/>
+        </w:rPr>
+        <w:t xml:space="preserve"> si hay queso trae dos</w:t>
+      </w:r>
+      <w:r>
+        <w:rPr>
+          <w:rFonts w:ascii="Times New Roman" w:hAnsi="Times New Roman" w:cs="Times New Roman"/>
+          <w:sz w:val="28"/>
+          <w:szCs w:val="28"/>
+        </w:rPr>
+        <w:t xml:space="preserve"> libras;</w:t>
+      </w:r>
+      <w:r>
+        <w:rPr>
+          <w:rFonts w:ascii="Times New Roman" w:hAnsi="Times New Roman" w:cs="Times New Roman"/>
+          <w:sz w:val="28"/>
+          <w:szCs w:val="28"/>
+        </w:rPr>
+        <w:t xml:space="preserve"> si la cuenta hace menos de </w:t>
       </w:r>
       <w:r>
         <w:rPr>
@@ -108,7 +163,23 @@
           <w:sz w:val="28"/>
           <w:szCs w:val="28"/>
         </w:rPr>
-        <w:t xml:space="preserve"> pesos, trae 2 libras de chuleta.”</w:t>
+        <w:t xml:space="preserve"> pesos, trae 2 libras de chuleta</w:t>
+      </w:r>
+      <w:r>
+        <w:rPr>
+          <w:rFonts w:ascii="Times New Roman" w:hAnsi="Times New Roman" w:cs="Times New Roman"/>
+          <w:sz w:val="28"/>
+          <w:szCs w:val="28"/>
+        </w:rPr>
+        <w:t>;</w:t>
+      </w:r>
+      <w:r>
+        <w:rPr>
+          <w:rFonts w:ascii="Times New Roman" w:hAnsi="Times New Roman" w:cs="Times New Roman"/>
+          <w:sz w:val="28"/>
+          <w:szCs w:val="28"/>
+        </w:rPr>
+        <w:t>”</w:t>
       </w:r>
     </w:p>
     <w:p>
@@ -196,6 +267,8 @@
         </w:rPr>
         <w:t>Preguntas</w:t>
       </w:r>
+      <w:bookmarkStart w:id="0" w:name="_GoBack"/>
+      <w:bookmarkEnd w:id="0"/>
     </w:p>
     <w:p>
       <w:pPr>
@@ -226,7 +299,6 @@
         <w:t>, Justifique su respuesta</w:t>
       </w:r>
     </w:p>
-    <w:bookmarkEnd w:id="0"/>
     <w:p/>
     <w:sectPr>
       <w:headerReference w:type="default" r:id="rId6"/>
@@ -294,52 +366,45 @@
   <w:p>
     <w:pPr>
       <w:pStyle w:val="Header"/>
+      <w:jc w:val="center"/>
       <w:rPr>
-        <w:lang w:val="en-US"/>
+        <w:lang w:val="es-DO"/>
       </w:rPr>
     </w:pPr>
-    <w:proofErr w:type="spellStart"/>
     <w:r>
       <w:rPr>
-        <w:lang w:val="en-US"/>
+        <w:lang w:val="es-DO"/>
       </w:rPr>
-      <w:t>Nombre</w:t>
+      <w:t>Sección_________</w:t>
     </w:r>
-    <w:proofErr w:type="spellEnd"/>
     <w:r>
       <w:rPr>
-        <w:lang w:val="en-US"/>
+        <w:lang w:val="es-DO"/>
       </w:rPr>
-      <w:t xml:space="preserve"> y </w:t>
+      <w:br/>
     </w:r>
-    <w:proofErr w:type="spellStart"/>
+  </w:p>
+  <w:p>
+    <w:pPr>
+      <w:pStyle w:val="Header"/>
+      <w:rPr>
+        <w:lang w:val="es-DO"/>
+      </w:rPr>
+    </w:pPr>
     <w:r>
       <w:rPr>
-        <w:lang w:val="en-US"/>
+        <w:lang w:val="es-DO"/>
       </w:rPr>
-      <w:t>Apellido</w:t>
+      <w:t>Nombre y Apellido____________________________________________ Matricula_________________</w:t>
     </w:r>
-    <w:proofErr w:type="spellEnd"/>
-    <w:r>
+  </w:p>
+  <w:p>
+    <w:pPr>
+      <w:pStyle w:val="Header"/>
       <w:rPr>
-        <w:lang w:val="en-US"/>
+        <w:lang w:val="es-DO"/>
       </w:rPr>
-      <w:t xml:space="preserve">____________________________________________ </w:t>
-    </w:r>
-    <w:proofErr w:type="spellStart"/>
-    <w:r>
-      <w:rPr>
-        <w:lang w:val="en-US"/>
-      </w:rPr>
-      <w:t>Matricula</w:t>
-    </w:r>
-    <w:proofErr w:type="spellEnd"/>
-    <w:r>
-      <w:rPr>
-        <w:lang w:val="en-US"/>
-      </w:rPr>
-      <w:t>_________________</w:t>
-    </w:r>
+    </w:pPr>
   </w:p>
 </w:hdr>
 </file>

</xml_diff>